<commit_message>
Evenbus with winnernumber fixed
</commit_message>
<xml_diff>
--- a/Documents/UC_Move.docx
+++ b/Documents/UC_Move.docx
@@ -299,7 +299,7 @@
         <w:pStyle w:val="Textbody"/>
       </w:pPr>
       <w:r>
-        <w:t>Exeptional flow</w:t>
+        <w:t>Alternate flow</w:t>
       </w:r>
     </w:p>
     <w:p>
@@ -311,6 +311,9 @@
       </w:r>
       <w:r>
         <w:t>Walks into fire</w:t>
+      </w:r>
+      <w:r>
+        <w:t xml:space="preserve"> (see UC Walk into Fire)</w:t>
       </w:r>
       <w:bookmarkStart w:id="0" w:name="_GoBack"/>
       <w:bookmarkEnd w:id="0"/>

</xml_diff>